<commit_message>
Updated test documentation. (4.1)
</commit_message>
<xml_diff>
--- a/eclipse/iSphere Core Plugin/doc/iSphere 4.1 Test Protocol.docx
+++ b/eclipse/iSphere Core Plugin/doc/iSphere 4.1 Test Protocol.docx
@@ -111,6 +111,7 @@
                 <w:szCs w:val="24"/>
               </w:rPr>
             </w:pPr>
+            <w:proofErr w:type="spellStart"/>
             <w:r>
               <w:rPr>
                 <w:b/>
@@ -119,6 +120,7 @@
               </w:rPr>
               <w:t>Test:Profile</w:t>
             </w:r>
+            <w:proofErr w:type="spellEnd"/>
           </w:p>
         </w:tc>
       </w:tr>
@@ -198,8 +200,17 @@
                 <w:sz w:val="24"/>
                 <w:szCs w:val="24"/>
               </w:rPr>
-              <w:t>Open editor</w:t>
-            </w:r>
+              <w:t xml:space="preserve">Open </w:t>
+            </w:r>
+            <w:proofErr w:type="spellStart"/>
+            <w:r>
+              <w:rPr>
+                <w:sz w:val="24"/>
+                <w:szCs w:val="24"/>
+              </w:rPr>
+              <w:t>editor</w:t>
+            </w:r>
+            <w:proofErr w:type="spellEnd"/>
           </w:p>
         </w:tc>
         <w:tc>
@@ -397,8 +408,17 @@
                 <w:sz w:val="24"/>
                 <w:szCs w:val="24"/>
               </w:rPr>
-              <w:t>Open editor</w:t>
-            </w:r>
+              <w:t xml:space="preserve">Open </w:t>
+            </w:r>
+            <w:proofErr w:type="spellStart"/>
+            <w:r>
+              <w:rPr>
+                <w:sz w:val="24"/>
+                <w:szCs w:val="24"/>
+              </w:rPr>
+              <w:t>editor</w:t>
+            </w:r>
+            <w:proofErr w:type="spellEnd"/>
           </w:p>
         </w:tc>
         <w:tc>
@@ -2025,12 +2045,21 @@
                 <w:szCs w:val="24"/>
               </w:rPr>
             </w:pPr>
-            <w:r>
-              <w:rPr>
-                <w:sz w:val="24"/>
-                <w:szCs w:val="24"/>
-              </w:rPr>
-              <w:t>Compare Members</w:t>
+            <w:proofErr w:type="spellStart"/>
+            <w:r>
+              <w:rPr>
+                <w:sz w:val="24"/>
+                <w:szCs w:val="24"/>
+              </w:rPr>
+              <w:t>Compare</w:t>
+            </w:r>
+            <w:proofErr w:type="spellEnd"/>
+            <w:r>
+              <w:rPr>
+                <w:sz w:val="24"/>
+                <w:szCs w:val="24"/>
+              </w:rPr>
+              <w:t xml:space="preserve"> Members</w:t>
             </w:r>
           </w:p>
         </w:tc>
@@ -2174,7 +2203,23 @@
                 <w:sz w:val="24"/>
                 <w:szCs w:val="24"/>
               </w:rPr>
-              <w:t>Export to Excel</w:t>
+              <w:t xml:space="preserve">Export </w:t>
+            </w:r>
+            <w:proofErr w:type="spellStart"/>
+            <w:r>
+              <w:rPr>
+                <w:sz w:val="24"/>
+                <w:szCs w:val="24"/>
+              </w:rPr>
+              <w:t>to</w:t>
+            </w:r>
+            <w:proofErr w:type="spellEnd"/>
+            <w:r>
+              <w:rPr>
+                <w:sz w:val="24"/>
+                <w:szCs w:val="24"/>
+              </w:rPr>
+              <w:t xml:space="preserve"> Excel</w:t>
             </w:r>
           </w:p>
         </w:tc>
@@ -2588,74 +2633,99 @@
                 <w:sz w:val="24"/>
                 <w:szCs w:val="24"/>
               </w:rPr>
-              <w:t>Export to Excel</w:t>
-            </w:r>
-          </w:p>
-        </w:tc>
-        <w:tc>
-          <w:tcPr>
-            <w:tcW w:w="1701" w:type="dxa"/>
-          </w:tcPr>
-          <w:p>
-            <w:pPr>
-              <w:spacing w:before="40" w:after="40"/>
-              <w:jc w:val="center"/>
-              <w:rPr>
-                <w:sz w:val="24"/>
-                <w:szCs w:val="24"/>
-              </w:rPr>
-            </w:pPr>
-            <w:r>
-              <w:rPr>
-                <w:sz w:val="24"/>
-                <w:szCs w:val="24"/>
-              </w:rPr>
-              <w:t>OK</w:t>
-            </w:r>
-          </w:p>
-        </w:tc>
-        <w:tc>
-          <w:tcPr>
-            <w:tcW w:w="1701" w:type="dxa"/>
-          </w:tcPr>
-          <w:p>
-            <w:pPr>
-              <w:spacing w:before="40" w:after="40"/>
-              <w:jc w:val="center"/>
-              <w:rPr>
-                <w:sz w:val="24"/>
-                <w:szCs w:val="24"/>
-              </w:rPr>
-            </w:pPr>
-            <w:r>
-              <w:rPr>
-                <w:sz w:val="24"/>
-                <w:szCs w:val="24"/>
-              </w:rPr>
-              <w:t>OK</w:t>
-            </w:r>
-          </w:p>
-        </w:tc>
-      </w:tr>
-      <w:tr>
-        <w:tc>
-          <w:tcPr>
-            <w:tcW w:w="4820" w:type="dxa"/>
-          </w:tcPr>
-          <w:p>
-            <w:pPr>
-              <w:spacing w:before="40" w:after="40"/>
-              <w:rPr>
-                <w:sz w:val="24"/>
-                <w:szCs w:val="24"/>
-              </w:rPr>
-            </w:pPr>
-            <w:r>
-              <w:rPr>
-                <w:sz w:val="24"/>
-                <w:szCs w:val="24"/>
-              </w:rPr>
-              <w:t>Retrieve Binder Source</w:t>
+              <w:t xml:space="preserve">Export </w:t>
+            </w:r>
+            <w:proofErr w:type="spellStart"/>
+            <w:r>
+              <w:rPr>
+                <w:sz w:val="24"/>
+                <w:szCs w:val="24"/>
+              </w:rPr>
+              <w:t>to</w:t>
+            </w:r>
+            <w:proofErr w:type="spellEnd"/>
+            <w:r>
+              <w:rPr>
+                <w:sz w:val="24"/>
+                <w:szCs w:val="24"/>
+              </w:rPr>
+              <w:t xml:space="preserve"> Excel</w:t>
+            </w:r>
+          </w:p>
+        </w:tc>
+        <w:tc>
+          <w:tcPr>
+            <w:tcW w:w="1701" w:type="dxa"/>
+          </w:tcPr>
+          <w:p>
+            <w:pPr>
+              <w:spacing w:before="40" w:after="40"/>
+              <w:jc w:val="center"/>
+              <w:rPr>
+                <w:sz w:val="24"/>
+                <w:szCs w:val="24"/>
+              </w:rPr>
+            </w:pPr>
+            <w:r>
+              <w:rPr>
+                <w:sz w:val="24"/>
+                <w:szCs w:val="24"/>
+              </w:rPr>
+              <w:t>OK</w:t>
+            </w:r>
+          </w:p>
+        </w:tc>
+        <w:tc>
+          <w:tcPr>
+            <w:tcW w:w="1701" w:type="dxa"/>
+          </w:tcPr>
+          <w:p>
+            <w:pPr>
+              <w:spacing w:before="40" w:after="40"/>
+              <w:jc w:val="center"/>
+              <w:rPr>
+                <w:sz w:val="24"/>
+                <w:szCs w:val="24"/>
+              </w:rPr>
+            </w:pPr>
+            <w:r>
+              <w:rPr>
+                <w:sz w:val="24"/>
+                <w:szCs w:val="24"/>
+              </w:rPr>
+              <w:t>OK</w:t>
+            </w:r>
+          </w:p>
+        </w:tc>
+      </w:tr>
+      <w:tr>
+        <w:tc>
+          <w:tcPr>
+            <w:tcW w:w="4820" w:type="dxa"/>
+          </w:tcPr>
+          <w:p>
+            <w:pPr>
+              <w:spacing w:before="40" w:after="40"/>
+              <w:rPr>
+                <w:sz w:val="24"/>
+                <w:szCs w:val="24"/>
+              </w:rPr>
+            </w:pPr>
+            <w:proofErr w:type="spellStart"/>
+            <w:r>
+              <w:rPr>
+                <w:sz w:val="24"/>
+                <w:szCs w:val="24"/>
+              </w:rPr>
+              <w:t>Retrieve</w:t>
+            </w:r>
+            <w:proofErr w:type="spellEnd"/>
+            <w:r>
+              <w:rPr>
+                <w:sz w:val="24"/>
+                <w:szCs w:val="24"/>
+              </w:rPr>
+              <w:t xml:space="preserve"> Binder Source</w:t>
             </w:r>
           </w:p>
         </w:tc>
@@ -2708,12 +2778,21 @@
                 <w:szCs w:val="24"/>
               </w:rPr>
             </w:pPr>
-            <w:r>
-              <w:rPr>
-                <w:sz w:val="24"/>
-                <w:szCs w:val="24"/>
-              </w:rPr>
-              <w:t>To Clipboard</w:t>
+            <w:proofErr w:type="spellStart"/>
+            <w:r>
+              <w:rPr>
+                <w:sz w:val="24"/>
+                <w:szCs w:val="24"/>
+              </w:rPr>
+              <w:t>To</w:t>
+            </w:r>
+            <w:proofErr w:type="spellEnd"/>
+            <w:r>
+              <w:rPr>
+                <w:sz w:val="24"/>
+                <w:szCs w:val="24"/>
+              </w:rPr>
+              <w:t xml:space="preserve"> Clipboard</w:t>
             </w:r>
           </w:p>
         </w:tc>
@@ -2780,79 +2859,97 @@
                 <w:szCs w:val="24"/>
               </w:rPr>
             </w:pPr>
-            <w:r>
-              <w:rPr>
-                <w:sz w:val="24"/>
-                <w:szCs w:val="24"/>
-              </w:rPr>
-              <w:t>To Member</w:t>
-            </w:r>
-          </w:p>
-        </w:tc>
-        <w:tc>
-          <w:tcPr>
-            <w:tcW w:w="1701" w:type="dxa"/>
-          </w:tcPr>
-          <w:p>
-            <w:pPr>
-              <w:spacing w:before="40" w:after="40"/>
-              <w:jc w:val="center"/>
-              <w:rPr>
-                <w:sz w:val="24"/>
-                <w:szCs w:val="24"/>
-              </w:rPr>
-            </w:pPr>
-            <w:r>
-              <w:rPr>
-                <w:sz w:val="24"/>
-                <w:szCs w:val="24"/>
-              </w:rPr>
-              <w:t>OK</w:t>
-            </w:r>
-          </w:p>
-        </w:tc>
-        <w:tc>
-          <w:tcPr>
-            <w:tcW w:w="1701" w:type="dxa"/>
-          </w:tcPr>
-          <w:p>
-            <w:pPr>
-              <w:spacing w:before="40" w:after="40"/>
-              <w:jc w:val="center"/>
-              <w:rPr>
-                <w:sz w:val="24"/>
-                <w:szCs w:val="24"/>
-              </w:rPr>
-            </w:pPr>
-            <w:r>
-              <w:rPr>
-                <w:sz w:val="24"/>
-                <w:szCs w:val="24"/>
-              </w:rPr>
-              <w:t>OK</w:t>
-            </w:r>
-          </w:p>
-        </w:tc>
-      </w:tr>
-      <w:tr>
-        <w:tc>
-          <w:tcPr>
-            <w:tcW w:w="4820" w:type="dxa"/>
-          </w:tcPr>
-          <w:p>
-            <w:pPr>
-              <w:spacing w:before="40" w:after="40"/>
-              <w:rPr>
-                <w:sz w:val="24"/>
-                <w:szCs w:val="24"/>
-              </w:rPr>
-            </w:pPr>
-            <w:r>
-              <w:rPr>
-                <w:sz w:val="24"/>
-                <w:szCs w:val="24"/>
-              </w:rPr>
-              <w:t>Spooled File Subsystem</w:t>
+            <w:proofErr w:type="spellStart"/>
+            <w:r>
+              <w:rPr>
+                <w:sz w:val="24"/>
+                <w:szCs w:val="24"/>
+              </w:rPr>
+              <w:t>To</w:t>
+            </w:r>
+            <w:proofErr w:type="spellEnd"/>
+            <w:r>
+              <w:rPr>
+                <w:sz w:val="24"/>
+                <w:szCs w:val="24"/>
+              </w:rPr>
+              <w:t xml:space="preserve"> Member</w:t>
+            </w:r>
+          </w:p>
+        </w:tc>
+        <w:tc>
+          <w:tcPr>
+            <w:tcW w:w="1701" w:type="dxa"/>
+          </w:tcPr>
+          <w:p>
+            <w:pPr>
+              <w:spacing w:before="40" w:after="40"/>
+              <w:jc w:val="center"/>
+              <w:rPr>
+                <w:sz w:val="24"/>
+                <w:szCs w:val="24"/>
+              </w:rPr>
+            </w:pPr>
+            <w:r>
+              <w:rPr>
+                <w:sz w:val="24"/>
+                <w:szCs w:val="24"/>
+              </w:rPr>
+              <w:t>OK</w:t>
+            </w:r>
+          </w:p>
+        </w:tc>
+        <w:tc>
+          <w:tcPr>
+            <w:tcW w:w="1701" w:type="dxa"/>
+          </w:tcPr>
+          <w:p>
+            <w:pPr>
+              <w:spacing w:before="40" w:after="40"/>
+              <w:jc w:val="center"/>
+              <w:rPr>
+                <w:sz w:val="24"/>
+                <w:szCs w:val="24"/>
+              </w:rPr>
+            </w:pPr>
+            <w:r>
+              <w:rPr>
+                <w:sz w:val="24"/>
+                <w:szCs w:val="24"/>
+              </w:rPr>
+              <w:t>OK</w:t>
+            </w:r>
+          </w:p>
+        </w:tc>
+      </w:tr>
+      <w:tr>
+        <w:tc>
+          <w:tcPr>
+            <w:tcW w:w="4820" w:type="dxa"/>
+          </w:tcPr>
+          <w:p>
+            <w:pPr>
+              <w:spacing w:before="40" w:after="40"/>
+              <w:rPr>
+                <w:sz w:val="24"/>
+                <w:szCs w:val="24"/>
+              </w:rPr>
+            </w:pPr>
+            <w:proofErr w:type="spellStart"/>
+            <w:r>
+              <w:rPr>
+                <w:sz w:val="24"/>
+                <w:szCs w:val="24"/>
+              </w:rPr>
+              <w:t>Spooled</w:t>
+            </w:r>
+            <w:proofErr w:type="spellEnd"/>
+            <w:r>
+              <w:rPr>
+                <w:sz w:val="24"/>
+                <w:szCs w:val="24"/>
+              </w:rPr>
+              <w:t xml:space="preserve"> File Subsystem</w:t>
             </w:r>
           </w:p>
         </w:tc>
@@ -3126,7 +3223,23 @@
                 <w:sz w:val="24"/>
                 <w:szCs w:val="24"/>
               </w:rPr>
-              <w:t>Open as…</w:t>
+              <w:t xml:space="preserve">Open </w:t>
+            </w:r>
+            <w:proofErr w:type="spellStart"/>
+            <w:r>
+              <w:rPr>
+                <w:sz w:val="24"/>
+                <w:szCs w:val="24"/>
+              </w:rPr>
+              <w:t>as</w:t>
+            </w:r>
+            <w:proofErr w:type="spellEnd"/>
+            <w:r>
+              <w:rPr>
+                <w:sz w:val="24"/>
+                <w:szCs w:val="24"/>
+              </w:rPr>
+              <w:t>…</w:t>
             </w:r>
           </w:p>
         </w:tc>
@@ -3198,74 +3311,122 @@
                 <w:sz w:val="24"/>
                 <w:szCs w:val="24"/>
               </w:rPr>
-              <w:t>Save as…</w:t>
-            </w:r>
-          </w:p>
-        </w:tc>
-        <w:tc>
-          <w:tcPr>
-            <w:tcW w:w="1701" w:type="dxa"/>
-          </w:tcPr>
-          <w:p>
-            <w:pPr>
-              <w:spacing w:before="40" w:after="40"/>
-              <w:jc w:val="center"/>
-              <w:rPr>
-                <w:sz w:val="24"/>
-                <w:szCs w:val="24"/>
-              </w:rPr>
-            </w:pPr>
-            <w:r>
-              <w:rPr>
-                <w:sz w:val="24"/>
-                <w:szCs w:val="24"/>
-              </w:rPr>
-              <w:t>OK</w:t>
-            </w:r>
-          </w:p>
-        </w:tc>
-        <w:tc>
-          <w:tcPr>
-            <w:tcW w:w="1701" w:type="dxa"/>
-          </w:tcPr>
-          <w:p>
-            <w:pPr>
-              <w:spacing w:before="40" w:after="40"/>
-              <w:jc w:val="center"/>
-              <w:rPr>
-                <w:sz w:val="24"/>
-                <w:szCs w:val="24"/>
-              </w:rPr>
-            </w:pPr>
-            <w:r>
-              <w:rPr>
-                <w:sz w:val="24"/>
-                <w:szCs w:val="24"/>
-              </w:rPr>
-              <w:t>OK</w:t>
-            </w:r>
-          </w:p>
-        </w:tc>
-      </w:tr>
-      <w:tr>
-        <w:tc>
-          <w:tcPr>
-            <w:tcW w:w="4820" w:type="dxa"/>
-          </w:tcPr>
-          <w:p>
-            <w:pPr>
-              <w:spacing w:before="40" w:after="40"/>
-              <w:rPr>
-                <w:sz w:val="24"/>
-                <w:szCs w:val="24"/>
-              </w:rPr>
-            </w:pPr>
-            <w:r>
-              <w:rPr>
-                <w:sz w:val="24"/>
-                <w:szCs w:val="24"/>
-              </w:rPr>
-              <w:t>Work With Spooled Files</w:t>
+              <w:t xml:space="preserve">Save </w:t>
+            </w:r>
+            <w:proofErr w:type="spellStart"/>
+            <w:r>
+              <w:rPr>
+                <w:sz w:val="24"/>
+                <w:szCs w:val="24"/>
+              </w:rPr>
+              <w:t>as</w:t>
+            </w:r>
+            <w:proofErr w:type="spellEnd"/>
+            <w:r>
+              <w:rPr>
+                <w:sz w:val="24"/>
+                <w:szCs w:val="24"/>
+              </w:rPr>
+              <w:t>…</w:t>
+            </w:r>
+          </w:p>
+        </w:tc>
+        <w:tc>
+          <w:tcPr>
+            <w:tcW w:w="1701" w:type="dxa"/>
+          </w:tcPr>
+          <w:p>
+            <w:pPr>
+              <w:spacing w:before="40" w:after="40"/>
+              <w:jc w:val="center"/>
+              <w:rPr>
+                <w:sz w:val="24"/>
+                <w:szCs w:val="24"/>
+              </w:rPr>
+            </w:pPr>
+            <w:r>
+              <w:rPr>
+                <w:sz w:val="24"/>
+                <w:szCs w:val="24"/>
+              </w:rPr>
+              <w:t>OK</w:t>
+            </w:r>
+          </w:p>
+        </w:tc>
+        <w:tc>
+          <w:tcPr>
+            <w:tcW w:w="1701" w:type="dxa"/>
+          </w:tcPr>
+          <w:p>
+            <w:pPr>
+              <w:spacing w:before="40" w:after="40"/>
+              <w:jc w:val="center"/>
+              <w:rPr>
+                <w:sz w:val="24"/>
+                <w:szCs w:val="24"/>
+              </w:rPr>
+            </w:pPr>
+            <w:r>
+              <w:rPr>
+                <w:sz w:val="24"/>
+                <w:szCs w:val="24"/>
+              </w:rPr>
+              <w:t>OK</w:t>
+            </w:r>
+          </w:p>
+        </w:tc>
+      </w:tr>
+      <w:tr>
+        <w:tc>
+          <w:tcPr>
+            <w:tcW w:w="4820" w:type="dxa"/>
+          </w:tcPr>
+          <w:p>
+            <w:pPr>
+              <w:spacing w:before="40" w:after="40"/>
+              <w:rPr>
+                <w:sz w:val="24"/>
+                <w:szCs w:val="24"/>
+              </w:rPr>
+            </w:pPr>
+            <w:r>
+              <w:rPr>
+                <w:sz w:val="24"/>
+                <w:szCs w:val="24"/>
+              </w:rPr>
+              <w:t xml:space="preserve">Work </w:t>
+            </w:r>
+            <w:proofErr w:type="spellStart"/>
+            <w:r>
+              <w:rPr>
+                <w:sz w:val="24"/>
+                <w:szCs w:val="24"/>
+              </w:rPr>
+              <w:t>With</w:t>
+            </w:r>
+            <w:proofErr w:type="spellEnd"/>
+            <w:r>
+              <w:rPr>
+                <w:sz w:val="24"/>
+                <w:szCs w:val="24"/>
+              </w:rPr>
+              <w:t xml:space="preserve"> </w:t>
+            </w:r>
+            <w:proofErr w:type="spellStart"/>
+            <w:r>
+              <w:rPr>
+                <w:sz w:val="24"/>
+                <w:szCs w:val="24"/>
+              </w:rPr>
+              <w:t>Spooled</w:t>
+            </w:r>
+            <w:proofErr w:type="spellEnd"/>
+            <w:r>
+              <w:rPr>
+                <w:sz w:val="24"/>
+                <w:szCs w:val="24"/>
+              </w:rPr>
+              <w:t xml:space="preserve"> Files</w:t>
             </w:r>
           </w:p>
         </w:tc>
@@ -3318,13 +3479,31 @@
                 <w:szCs w:val="24"/>
               </w:rPr>
             </w:pPr>
-            <w:r>
-              <w:rPr>
-                <w:sz w:val="24"/>
-                <w:szCs w:val="24"/>
-              </w:rPr>
-              <w:t>Opened from</w:t>
-            </w:r>
+            <w:proofErr w:type="spellStart"/>
+            <w:r>
+              <w:rPr>
+                <w:sz w:val="24"/>
+                <w:szCs w:val="24"/>
+              </w:rPr>
+              <w:t>Opened</w:t>
+            </w:r>
+            <w:proofErr w:type="spellEnd"/>
+            <w:r>
+              <w:rPr>
+                <w:sz w:val="24"/>
+                <w:szCs w:val="24"/>
+              </w:rPr>
+              <w:t xml:space="preserve"> </w:t>
+            </w:r>
+            <w:proofErr w:type="spellStart"/>
+            <w:r>
+              <w:rPr>
+                <w:sz w:val="24"/>
+                <w:szCs w:val="24"/>
+              </w:rPr>
+              <w:t>from</w:t>
+            </w:r>
+            <w:proofErr w:type="spellEnd"/>
             <w:r>
               <w:rPr>
                 <w:sz w:val="24"/>
@@ -3469,12 +3648,21 @@
                 <w:szCs w:val="24"/>
               </w:rPr>
             </w:pPr>
-            <w:r>
-              <w:rPr>
-                <w:sz w:val="24"/>
-                <w:szCs w:val="24"/>
-              </w:rPr>
-              <w:t>Rename Filter</w:t>
+            <w:proofErr w:type="spellStart"/>
+            <w:r>
+              <w:rPr>
+                <w:sz w:val="24"/>
+                <w:szCs w:val="24"/>
+              </w:rPr>
+              <w:t>Rename</w:t>
+            </w:r>
+            <w:proofErr w:type="spellEnd"/>
+            <w:r>
+              <w:rPr>
+                <w:sz w:val="24"/>
+                <w:szCs w:val="24"/>
+              </w:rPr>
+              <w:t xml:space="preserve"> Filter</w:t>
             </w:r>
           </w:p>
         </w:tc>
@@ -3541,12 +3729,21 @@
                 <w:szCs w:val="24"/>
               </w:rPr>
             </w:pPr>
-            <w:r>
-              <w:rPr>
-                <w:sz w:val="24"/>
-                <w:szCs w:val="24"/>
-              </w:rPr>
-              <w:t>Rename Connection</w:t>
+            <w:proofErr w:type="spellStart"/>
+            <w:r>
+              <w:rPr>
+                <w:sz w:val="24"/>
+                <w:szCs w:val="24"/>
+              </w:rPr>
+              <w:t>Rename</w:t>
+            </w:r>
+            <w:proofErr w:type="spellEnd"/>
+            <w:r>
+              <w:rPr>
+                <w:sz w:val="24"/>
+                <w:szCs w:val="24"/>
+              </w:rPr>
+              <w:t xml:space="preserve"> Connection</w:t>
             </w:r>
           </w:p>
         </w:tc>
@@ -3685,13 +3882,63 @@
                 <w:szCs w:val="24"/>
               </w:rPr>
             </w:pPr>
-            <w:r>
-              <w:rPr>
-                <w:sz w:val="24"/>
-                <w:szCs w:val="24"/>
-              </w:rPr>
-              <w:t>Opened from debug stack</w:t>
-            </w:r>
+            <w:proofErr w:type="spellStart"/>
+            <w:r>
+              <w:rPr>
+                <w:sz w:val="24"/>
+                <w:szCs w:val="24"/>
+              </w:rPr>
+              <w:t>Opened</w:t>
+            </w:r>
+            <w:proofErr w:type="spellEnd"/>
+            <w:r>
+              <w:rPr>
+                <w:sz w:val="24"/>
+                <w:szCs w:val="24"/>
+              </w:rPr>
+              <w:t xml:space="preserve"> </w:t>
+            </w:r>
+            <w:proofErr w:type="spellStart"/>
+            <w:r>
+              <w:rPr>
+                <w:sz w:val="24"/>
+                <w:szCs w:val="24"/>
+              </w:rPr>
+              <w:t>from</w:t>
+            </w:r>
+            <w:proofErr w:type="spellEnd"/>
+            <w:r>
+              <w:rPr>
+                <w:sz w:val="24"/>
+                <w:szCs w:val="24"/>
+              </w:rPr>
+              <w:t xml:space="preserve"> </w:t>
+            </w:r>
+            <w:proofErr w:type="spellStart"/>
+            <w:r>
+              <w:rPr>
+                <w:sz w:val="24"/>
+                <w:szCs w:val="24"/>
+              </w:rPr>
+              <w:t>debug</w:t>
+            </w:r>
+            <w:proofErr w:type="spellEnd"/>
+            <w:r>
+              <w:rPr>
+                <w:sz w:val="24"/>
+                <w:szCs w:val="24"/>
+              </w:rPr>
+              <w:t xml:space="preserve"> </w:t>
+            </w:r>
+            <w:proofErr w:type="spellStart"/>
+            <w:r>
+              <w:rPr>
+                <w:sz w:val="24"/>
+                <w:szCs w:val="24"/>
+              </w:rPr>
+              <w:t>stack</w:t>
+            </w:r>
+            <w:proofErr w:type="spellEnd"/>
           </w:p>
         </w:tc>
         <w:tc>
@@ -3969,7 +4216,25 @@
                 <w:szCs w:val="24"/>
                 <w:lang w:val="en-US"/>
               </w:rPr>
-              <w:t>Opened from WrkSplF View</w:t>
+              <w:t xml:space="preserve">Opened from </w:t>
+            </w:r>
+            <w:proofErr w:type="spellStart"/>
+            <w:r>
+              <w:rPr>
+                <w:sz w:val="24"/>
+                <w:szCs w:val="24"/>
+                <w:lang w:val="en-US"/>
+              </w:rPr>
+              <w:t>WrkSplF</w:t>
+            </w:r>
+            <w:proofErr w:type="spellEnd"/>
+            <w:r>
+              <w:rPr>
+                <w:sz w:val="24"/>
+                <w:szCs w:val="24"/>
+                <w:lang w:val="en-US"/>
+              </w:rPr>
+              <w:t xml:space="preserve"> View</w:t>
             </w:r>
           </w:p>
         </w:tc>
@@ -4660,7 +4925,25 @@
                 <w:szCs w:val="24"/>
                 <w:lang w:val="en-US"/>
               </w:rPr>
-              <w:t>Binding Directory Editot (open/browse)</w:t>
+              <w:t xml:space="preserve">Binding Directory </w:t>
+            </w:r>
+            <w:proofErr w:type="spellStart"/>
+            <w:r>
+              <w:rPr>
+                <w:sz w:val="24"/>
+                <w:szCs w:val="24"/>
+                <w:lang w:val="en-US"/>
+              </w:rPr>
+              <w:t>Editot</w:t>
+            </w:r>
+            <w:proofErr w:type="spellEnd"/>
+            <w:r>
+              <w:rPr>
+                <w:sz w:val="24"/>
+                <w:szCs w:val="24"/>
+                <w:lang w:val="en-US"/>
+              </w:rPr>
+              <w:t xml:space="preserve"> (open/browse)</w:t>
             </w:r>
           </w:p>
         </w:tc>
@@ -5429,17 +5712,7 @@
                 <w:szCs w:val="24"/>
                 <w:lang w:val="en-US"/>
               </w:rPr>
-              <w:t>O</w:t>
-            </w:r>
-            <w:bookmarkStart w:id="0" w:name="_GoBack"/>
-            <w:bookmarkEnd w:id="0"/>
-            <w:r>
-              <w:rPr>
-                <w:sz w:val="24"/>
-                <w:szCs w:val="24"/>
-                <w:lang w:val="en-US"/>
-              </w:rPr>
-              <w:t>K</w:t>
+              <w:t>OK</w:t>
             </w:r>
           </w:p>
         </w:tc>
@@ -5485,7 +5758,25 @@
                 <w:szCs w:val="24"/>
                 <w:lang w:val="en-US"/>
               </w:rPr>
-              <w:t>Load SplF Into Editor</w:t>
+              <w:t xml:space="preserve">Load </w:t>
+            </w:r>
+            <w:proofErr w:type="spellStart"/>
+            <w:r>
+              <w:rPr>
+                <w:sz w:val="24"/>
+                <w:szCs w:val="24"/>
+                <w:lang w:val="en-US"/>
+              </w:rPr>
+              <w:t>SplF</w:t>
+            </w:r>
+            <w:proofErr w:type="spellEnd"/>
+            <w:r>
+              <w:rPr>
+                <w:sz w:val="24"/>
+                <w:szCs w:val="24"/>
+                <w:lang w:val="en-US"/>
+              </w:rPr>
+              <w:t xml:space="preserve"> Into Editor</w:t>
             </w:r>
           </w:p>
         </w:tc>
@@ -5643,20 +5934,84 @@
           <w:numId w:val="1"/>
         </w:numPr>
         <w:rPr>
+          <w:strike/>
           <w:sz w:val="24"/>
           <w:szCs w:val="24"/>
           <w:lang w:val="en-US"/>
         </w:rPr>
       </w:pPr>
+      <w:bookmarkStart w:id="0" w:name="_GoBack"/>
       <w:r>
         <w:rPr>
+          <w:strike/>
           <w:sz w:val="24"/>
           <w:szCs w:val="24"/>
           <w:lang w:val="en-US"/>
         </w:rPr>
-        <w:t>Fix NullPointerException in TN5250JSubSystem, when loading the RSE session in method getRSESessions(). Problem: A colon (from system profile name) is not allowed in a Windows path name. In RDP 8.0 colons were not allowed for System Profile Names.</w:t>
+        <w:t xml:space="preserve">Fix </w:t>
+      </w:r>
+      <w:proofErr w:type="spellStart"/>
+      <w:r>
+        <w:rPr>
+          <w:strike/>
+          <w:sz w:val="24"/>
+          <w:szCs w:val="24"/>
+          <w:lang w:val="en-US"/>
+        </w:rPr>
+        <w:t>NullPointerException</w:t>
+      </w:r>
+      <w:proofErr w:type="spellEnd"/>
+      <w:r>
+        <w:rPr>
+          <w:strike/>
+          <w:sz w:val="24"/>
+          <w:szCs w:val="24"/>
+          <w:lang w:val="en-US"/>
+        </w:rPr>
+        <w:t xml:space="preserve"> in TN5250JSubSystem, when loading the RSE session in method </w:t>
+      </w:r>
+      <w:proofErr w:type="spellStart"/>
+      <w:r>
+        <w:rPr>
+          <w:strike/>
+          <w:sz w:val="24"/>
+          <w:szCs w:val="24"/>
+          <w:lang w:val="en-US"/>
+        </w:rPr>
+        <w:t>getRSESessions</w:t>
+      </w:r>
+      <w:proofErr w:type="spellEnd"/>
+      <w:r>
+        <w:rPr>
+          <w:strike/>
+          <w:sz w:val="24"/>
+          <w:szCs w:val="24"/>
+          <w:lang w:val="en-US"/>
+        </w:rPr>
+        <w:t>(). Problem: A colon (from system profile name) is not allowed in a Windows path name. In RDP 8.0 colons were not allowed for System Profile Names.</w:t>
+      </w:r>
+      <w:r>
+        <w:rPr>
+          <w:strike/>
+          <w:sz w:val="24"/>
+          <w:szCs w:val="24"/>
+          <w:lang w:val="en-US"/>
+        </w:rPr>
+        <w:br/>
+      </w:r>
+      <w:r>
+        <w:rPr>
+          <w:b/>
+          <w:strike/>
+          <w:color w:val="92D050"/>
+          <w:sz w:val="24"/>
+          <w:szCs w:val="24"/>
+          <w:lang w:val="en-US"/>
+        </w:rPr>
+        <w:t>Fixed with rev. 7753</w:t>
       </w:r>
     </w:p>
+    <w:bookmarkEnd w:id="0"/>
     <w:p>
       <w:pPr>
         <w:pStyle w:val="Listenabsatz"/>
@@ -5688,9 +6043,9 @@
       </w:r>
       <w:r>
         <w:rPr>
+          <w:noProof/>
           <w:sz w:val="24"/>
           <w:szCs w:val="24"/>
-          <w:lang w:val="en-US"/>
         </w:rPr>
         <w:drawing>
           <wp:inline distT="0" distB="0" distL="0" distR="0" wp14:anchorId="293B8618" wp14:editId="57D42128">
@@ -5754,6 +6109,7 @@
         <w:br/>
         <w:t xml:space="preserve">See: </w:t>
       </w:r>
+      <w:proofErr w:type="spellStart"/>
       <w:r>
         <w:rPr>
           <w:sz w:val="24"/>
@@ -5762,6 +6118,7 @@
         </w:rPr>
         <w:t>DataSpaceMonitorView</w:t>
       </w:r>
+      <w:proofErr w:type="spellEnd"/>
       <w:r>
         <w:rPr>
           <w:sz w:val="24"/>
@@ -5770,13 +6127,77 @@
         </w:rPr>
         <w:t xml:space="preserve">, </w:t>
       </w:r>
+      <w:proofErr w:type="spellStart"/>
       <w:r>
         <w:rPr>
           <w:sz w:val="24"/>
           <w:szCs w:val="24"/>
           <w:lang w:val="en-US"/>
         </w:rPr>
-        <w:t>connection.getObject(remoteObject.getLibrary(), remoteObject.getName(), remoteObject.getObjectType(), null);</w:t>
+        <w:t>connection.getObject</w:t>
+      </w:r>
+      <w:proofErr w:type="spellEnd"/>
+      <w:r>
+        <w:rPr>
+          <w:sz w:val="24"/>
+          <w:szCs w:val="24"/>
+          <w:lang w:val="en-US"/>
+        </w:rPr>
+        <w:t>(</w:t>
+      </w:r>
+      <w:proofErr w:type="spellStart"/>
+      <w:r>
+        <w:rPr>
+          <w:sz w:val="24"/>
+          <w:szCs w:val="24"/>
+          <w:lang w:val="en-US"/>
+        </w:rPr>
+        <w:t>remoteObject.getLibrary</w:t>
+      </w:r>
+      <w:proofErr w:type="spellEnd"/>
+      <w:r>
+        <w:rPr>
+          <w:sz w:val="24"/>
+          <w:szCs w:val="24"/>
+          <w:lang w:val="en-US"/>
+        </w:rPr>
+        <w:t xml:space="preserve">(), </w:t>
+      </w:r>
+      <w:proofErr w:type="spellStart"/>
+      <w:r>
+        <w:rPr>
+          <w:sz w:val="24"/>
+          <w:szCs w:val="24"/>
+          <w:lang w:val="en-US"/>
+        </w:rPr>
+        <w:t>remoteObject.getName</w:t>
+      </w:r>
+      <w:proofErr w:type="spellEnd"/>
+      <w:r>
+        <w:rPr>
+          <w:sz w:val="24"/>
+          <w:szCs w:val="24"/>
+          <w:lang w:val="en-US"/>
+        </w:rPr>
+        <w:t xml:space="preserve">(), </w:t>
+      </w:r>
+      <w:proofErr w:type="spellStart"/>
+      <w:r>
+        <w:rPr>
+          <w:sz w:val="24"/>
+          <w:szCs w:val="24"/>
+          <w:lang w:val="en-US"/>
+        </w:rPr>
+        <w:t>remoteObject.getObjectType</w:t>
+      </w:r>
+      <w:proofErr w:type="spellEnd"/>
+      <w:r>
+        <w:rPr>
+          <w:sz w:val="24"/>
+          <w:szCs w:val="24"/>
+          <w:lang w:val="en-US"/>
+        </w:rPr>
+        <w:t>(), null);</w:t>
       </w:r>
       <w:r>
         <w:rPr>
@@ -5796,6 +6217,7 @@
           <w:numId w:val="1"/>
         </w:numPr>
         <w:rPr>
+          <w:strike/>
           <w:sz w:val="24"/>
           <w:szCs w:val="24"/>
           <w:lang w:val="en-US"/>
@@ -5803,11 +6225,81 @@
       </w:pPr>
       <w:r>
         <w:rPr>
+          <w:strike/>
           <w:sz w:val="24"/>
           <w:szCs w:val="24"/>
           <w:lang w:val="en-US"/>
         </w:rPr>
-        <w:t>Create support case, SEP cannot be set for connection "Test:Profile", when connection "iSphere" is offline???</w:t>
+        <w:t>Create support case, SEP cannot be set for connection "</w:t>
+      </w:r>
+      <w:proofErr w:type="spellStart"/>
+      <w:r>
+        <w:rPr>
+          <w:strike/>
+          <w:sz w:val="24"/>
+          <w:szCs w:val="24"/>
+          <w:lang w:val="en-US"/>
+        </w:rPr>
+        <w:t>Test:Profile</w:t>
+      </w:r>
+      <w:proofErr w:type="spellEnd"/>
+      <w:r>
+        <w:rPr>
+          <w:strike/>
+          <w:sz w:val="24"/>
+          <w:szCs w:val="24"/>
+          <w:lang w:val="en-US"/>
+        </w:rPr>
+        <w:t>", when co</w:t>
+      </w:r>
+      <w:r>
+        <w:rPr>
+          <w:strike/>
+          <w:sz w:val="24"/>
+          <w:szCs w:val="24"/>
+          <w:lang w:val="en-US"/>
+        </w:rPr>
+        <w:t>nnection "</w:t>
+      </w:r>
+      <w:proofErr w:type="spellStart"/>
+      <w:r>
+        <w:rPr>
+          <w:strike/>
+          <w:sz w:val="24"/>
+          <w:szCs w:val="24"/>
+          <w:lang w:val="en-US"/>
+        </w:rPr>
+        <w:t>iSphere</w:t>
+      </w:r>
+      <w:proofErr w:type="spellEnd"/>
+      <w:r>
+        <w:rPr>
+          <w:strike/>
+          <w:sz w:val="24"/>
+          <w:szCs w:val="24"/>
+          <w:lang w:val="en-US"/>
+        </w:rPr>
+        <w:t>" is offline?</w:t>
+      </w:r>
+      <w:r>
+        <w:rPr>
+          <w:strike/>
+          <w:sz w:val="24"/>
+          <w:szCs w:val="24"/>
+          <w:lang w:val="en-US"/>
+        </w:rPr>
+        <w:br/>
+      </w:r>
+      <w:r>
+        <w:rPr>
+          <w:b/>
+          <w:strike/>
+          <w:color w:val="FF0000"/>
+          <w:sz w:val="24"/>
+          <w:szCs w:val="24"/>
+          <w:lang w:val="en-US"/>
+        </w:rPr>
+        <w:t>Cannot be reproduced.</w:t>
       </w:r>
     </w:p>
     <w:p>
@@ -5853,36 +6345,128 @@
         </w:rPr>
         <w:t xml:space="preserve"> </w:t>
       </w:r>
+      <w:proofErr w:type="spellStart"/>
       <w:r>
         <w:rPr>
           <w:sz w:val="24"/>
           <w:szCs w:val="24"/>
           <w:lang w:val="en-US"/>
         </w:rPr>
-        <w:t>getRSESessionDirectory(String rseProfile, String rseConnection)</w:t>
+        <w:t>getRSESessionDirectory</w:t>
       </w:r>
+      <w:proofErr w:type="spellEnd"/>
       <w:r>
         <w:rPr>
           <w:sz w:val="24"/>
           <w:szCs w:val="24"/>
           <w:lang w:val="en-US"/>
         </w:rPr>
-        <w:t xml:space="preserve"> instead of </w:t>
+        <w:t xml:space="preserve">(String </w:t>
       </w:r>
+      <w:proofErr w:type="spellStart"/>
       <w:r>
         <w:rPr>
           <w:sz w:val="24"/>
           <w:szCs w:val="24"/>
           <w:lang w:val="en-US"/>
         </w:rPr>
-        <w:t>getRSESessionDirectory(String rseProfile, String rseConnection)</w:t>
+        <w:t>rseProfile</w:t>
       </w:r>
+      <w:proofErr w:type="spellEnd"/>
       <w:r>
         <w:rPr>
           <w:sz w:val="24"/>
           <w:szCs w:val="24"/>
           <w:lang w:val="en-US"/>
         </w:rPr>
+        <w:t xml:space="preserve">, String </w:t>
+      </w:r>
+      <w:proofErr w:type="spellStart"/>
+      <w:r>
+        <w:rPr>
+          <w:sz w:val="24"/>
+          <w:szCs w:val="24"/>
+          <w:lang w:val="en-US"/>
+        </w:rPr>
+        <w:t>rseConnection</w:t>
+      </w:r>
+      <w:proofErr w:type="spellEnd"/>
+      <w:r>
+        <w:rPr>
+          <w:sz w:val="24"/>
+          <w:szCs w:val="24"/>
+          <w:lang w:val="en-US"/>
+        </w:rPr>
+        <w:t>)</w:t>
+      </w:r>
+      <w:r>
+        <w:rPr>
+          <w:sz w:val="24"/>
+          <w:szCs w:val="24"/>
+          <w:lang w:val="en-US"/>
+        </w:rPr>
+        <w:t xml:space="preserve"> instead of </w:t>
+      </w:r>
+      <w:proofErr w:type="spellStart"/>
+      <w:r>
+        <w:rPr>
+          <w:sz w:val="24"/>
+          <w:szCs w:val="24"/>
+          <w:lang w:val="en-US"/>
+        </w:rPr>
+        <w:t>getRSESessionDirectory</w:t>
+      </w:r>
+      <w:proofErr w:type="spellEnd"/>
+      <w:r>
+        <w:rPr>
+          <w:sz w:val="24"/>
+          <w:szCs w:val="24"/>
+          <w:lang w:val="en-US"/>
+        </w:rPr>
+        <w:t xml:space="preserve">(String </w:t>
+      </w:r>
+      <w:proofErr w:type="spellStart"/>
+      <w:r>
+        <w:rPr>
+          <w:sz w:val="24"/>
+          <w:szCs w:val="24"/>
+          <w:lang w:val="en-US"/>
+        </w:rPr>
+        <w:t>rseProfile</w:t>
+      </w:r>
+      <w:proofErr w:type="spellEnd"/>
+      <w:r>
+        <w:rPr>
+          <w:sz w:val="24"/>
+          <w:szCs w:val="24"/>
+          <w:lang w:val="en-US"/>
+        </w:rPr>
+        <w:t xml:space="preserve">, String </w:t>
+      </w:r>
+      <w:proofErr w:type="spellStart"/>
+      <w:r>
+        <w:rPr>
+          <w:sz w:val="24"/>
+          <w:szCs w:val="24"/>
+          <w:lang w:val="en-US"/>
+        </w:rPr>
+        <w:t>rseConnection</w:t>
+      </w:r>
+      <w:proofErr w:type="spellEnd"/>
+      <w:r>
+        <w:rPr>
+          <w:sz w:val="24"/>
+          <w:szCs w:val="24"/>
+          <w:lang w:val="en-US"/>
+        </w:rPr>
+        <w:t>)</w:t>
+      </w:r>
+      <w:r>
+        <w:rPr>
+          <w:sz w:val="24"/>
+          <w:szCs w:val="24"/>
+          <w:lang w:val="en-US"/>
+        </w:rPr>
         <w:t>.</w:t>
       </w:r>
       <w:r>
@@ -5891,13 +6475,23 @@
         </w:rPr>
         <w:t xml:space="preserve"> </w:t>
       </w:r>
+      <w:proofErr w:type="spellStart"/>
       <w:r>
         <w:rPr>
           <w:sz w:val="24"/>
           <w:szCs w:val="24"/>
           <w:lang w:val="en-US"/>
         </w:rPr>
-        <w:t>getRSESessionDirectory(String connection)</w:t>
+        <w:t>getRSESessionDirectory</w:t>
+      </w:r>
+      <w:proofErr w:type="spellEnd"/>
+      <w:r>
+        <w:rPr>
+          <w:sz w:val="24"/>
+          <w:szCs w:val="24"/>
+          <w:lang w:val="en-US"/>
+        </w:rPr>
+        <w:t>(String connection)</w:t>
       </w:r>
       <w:r>
         <w:rPr>
@@ -5927,15 +6521,7 @@
           <w:szCs w:val="24"/>
           <w:lang w:val="en-US"/>
         </w:rPr>
-        <w:t xml:space="preserve">Fix that </w:t>
-      </w:r>
-      <w:r>
-        <w:rPr>
-          <w:sz w:val="24"/>
-          <w:szCs w:val="24"/>
-          <w:lang w:val="en-US"/>
-        </w:rPr>
-        <w:t>CMOne cannot use RSE connections with a system profile name containing a colon.</w:t>
+        <w:t>Fix that CMOne cannot use RSE connections with a system profile name containing a colon.</w:t>
       </w:r>
     </w:p>
     <w:p>
@@ -5957,7 +6543,25 @@
           <w:szCs w:val="24"/>
           <w:lang w:val="en-US"/>
         </w:rPr>
-        <w:t>Change CMOne to pass the connection name as "systemPrifileName:connectionName".</w:t>
+        <w:t>Change CMOne to pass the connection name as "</w:t>
+      </w:r>
+      <w:proofErr w:type="spellStart"/>
+      <w:r>
+        <w:rPr>
+          <w:sz w:val="24"/>
+          <w:szCs w:val="24"/>
+          <w:lang w:val="en-US"/>
+        </w:rPr>
+        <w:t>systemPrifileName:connectionName</w:t>
+      </w:r>
+      <w:proofErr w:type="spellEnd"/>
+      <w:r>
+        <w:rPr>
+          <w:sz w:val="24"/>
+          <w:szCs w:val="24"/>
+          <w:lang w:val="en-US"/>
+        </w:rPr>
+        <w:t>".</w:t>
       </w:r>
     </w:p>
     <w:sectPr>
@@ -6006,6 +6610,7 @@
         <w:docPartUnique/>
       </w:docPartObj>
     </w:sdtPr>
+    <w:sdtEndPr/>
     <w:sdtContent>
       <w:sdt>
         <w:sdtPr>
@@ -6015,6 +6620,7 @@
             <w:docPartUnique/>
           </w:docPartObj>
         </w:sdtPr>
+        <w:sdtEndPr/>
         <w:sdtContent>
           <w:p>
             <w:pPr>

</xml_diff>